<commit_message>
update to leaks document
</commit_message>
<xml_diff>
--- a/paper/Leaks.docx
+++ b/paper/Leaks.docx
@@ -160,21 +160,7 @@
         <w:rPr>
           <w:i/>
         </w:rPr>
-        <w:t xml:space="preserve">Create a “perfect care” scenario, in which everyone, upon getting infected, immediately gets tested, linked, retained in pre-ART care and initiates ART as soon as they become eligible, all adhere to ART and there is zero </w:t>
-      </w:r>
-      <w:proofErr w:type="gramStart"/>
-      <w:r>
-        <w:rPr>
-          <w:i/>
-        </w:rPr>
-        <w:t>dropout</w:t>
-      </w:r>
-      <w:proofErr w:type="gramEnd"/>
-      <w:r>
-        <w:rPr>
-          <w:i/>
-        </w:rPr>
-        <w:t>.</w:t>
+        <w:t>Create a “perfect care” scenario, in which everyone, upon getting infected, immediately gets tested, linked, retained in pre-ART care and initiates ART as soon as they become eligible, all adhere to ART and there is zero dropout.</w:t>
       </w:r>
     </w:p>
     <w:p>
@@ -240,13 +226,6 @@
       </w:r>
     </w:p>
     <w:p>
-      <w:pPr>
-        <w:pStyle w:val="ListParagraph"/>
-        <w:numPr>
-          <w:ilvl w:val="0"/>
-          <w:numId w:val="2"/>
-        </w:numPr>
-      </w:pPr>
       <w:r>
         <w:rPr>
           <w:b/>
@@ -448,11 +427,6 @@
     <w:p/>
     <w:p>
       <w:pPr>
-        <w:pStyle w:val="ListParagraph"/>
-        <w:numPr>
-          <w:ilvl w:val="0"/>
-          <w:numId w:val="2"/>
-        </w:numPr>
         <w:rPr>
           <w:b/>
         </w:rPr>
@@ -478,13 +452,319 @@
       </w:r>
     </w:p>
     <w:p>
+      <w:r>
+        <w:t>Starting with our “perfect care”</w:t>
+      </w:r>
+      <w:r>
+        <w:t xml:space="preserve"> scenario, I spl</w:t>
+      </w:r>
+      <w:r>
+        <w:t>it care into 5 discrete stages:</w:t>
+      </w:r>
+    </w:p>
+    <w:p/>
+    <w:p>
+      <w:pPr>
+        <w:rPr>
+          <w:sz w:val="16"/>
+          <w:szCs w:val="16"/>
+        </w:rPr>
+      </w:pPr>
+      <w:r>
+        <w:rPr>
+          <w:b/>
+          <w:i/>
+          <w:sz w:val="16"/>
+          <w:szCs w:val="16"/>
+        </w:rPr>
+        <w:t>Normal HIV-Testing</w:t>
+      </w:r>
+      <w:r>
+        <w:rPr>
+          <w:b/>
+          <w:i/>
+          <w:sz w:val="16"/>
+          <w:szCs w:val="16"/>
+        </w:rPr>
+        <w:t xml:space="preserve"> </w:t>
+      </w:r>
+      <w:r>
+        <w:rPr>
+          <w:i/>
+          <w:sz w:val="16"/>
+          <w:szCs w:val="16"/>
+        </w:rPr>
+        <w:t>–</w:t>
+      </w:r>
+      <w:r>
+        <w:rPr>
+          <w:i/>
+          <w:sz w:val="16"/>
+          <w:szCs w:val="16"/>
+        </w:rPr>
+        <w:t xml:space="preserve"> </w:t>
+      </w:r>
+      <w:r>
+        <w:rPr>
+          <w:sz w:val="16"/>
+          <w:szCs w:val="16"/>
+        </w:rPr>
+        <w:t>all care downstream is perfect but HIV-testing rates are set to baseline levels.</w:t>
+      </w:r>
+    </w:p>
+    <w:p>
+      <w:pPr>
+        <w:rPr>
+          <w:sz w:val="16"/>
+          <w:szCs w:val="16"/>
+        </w:rPr>
+      </w:pPr>
+      <w:r>
+        <w:rPr>
+          <w:b/>
+          <w:i/>
+          <w:sz w:val="16"/>
+          <w:szCs w:val="16"/>
+        </w:rPr>
+        <w:t>Normal Linkage</w:t>
+      </w:r>
+      <w:r>
+        <w:rPr>
+          <w:i/>
+          <w:sz w:val="16"/>
+          <w:szCs w:val="16"/>
+        </w:rPr>
+        <w:t xml:space="preserve"> – </w:t>
+      </w:r>
+      <w:r>
+        <w:rPr>
+          <w:sz w:val="16"/>
+          <w:szCs w:val="16"/>
+        </w:rPr>
+        <w:t>HIV-testing is perfect, linkage is set to baseline levels and all care downstream is perfect</w:t>
+      </w:r>
+    </w:p>
+    <w:p>
+      <w:pPr>
+        <w:rPr>
+          <w:sz w:val="16"/>
+          <w:szCs w:val="16"/>
+        </w:rPr>
+      </w:pPr>
+      <w:r>
+        <w:rPr>
+          <w:b/>
+          <w:i/>
+          <w:sz w:val="16"/>
+          <w:szCs w:val="16"/>
+        </w:rPr>
+        <w:t>Normal Pre-ART Retention</w:t>
+      </w:r>
+      <w:r>
+        <w:rPr>
+          <w:i/>
+          <w:sz w:val="16"/>
+          <w:szCs w:val="16"/>
+        </w:rPr>
+        <w:t xml:space="preserve"> – </w:t>
+      </w:r>
+      <w:r>
+        <w:rPr>
+          <w:sz w:val="16"/>
+          <w:szCs w:val="16"/>
+        </w:rPr>
+        <w:t>HIV-testing and linkage is perfect, pre-ART retention levels are set to baseline with ART retention and adherence perfect</w:t>
+      </w:r>
+    </w:p>
+    <w:p>
+      <w:pPr>
+        <w:rPr>
+          <w:sz w:val="16"/>
+          <w:szCs w:val="16"/>
+        </w:rPr>
+      </w:pPr>
+      <w:r>
+        <w:rPr>
+          <w:b/>
+          <w:i/>
+          <w:sz w:val="16"/>
+          <w:szCs w:val="16"/>
+        </w:rPr>
+        <w:t>Normal ART Retention</w:t>
+      </w:r>
+      <w:r>
+        <w:rPr>
+          <w:i/>
+          <w:sz w:val="16"/>
+          <w:szCs w:val="16"/>
+        </w:rPr>
+        <w:t xml:space="preserve"> – </w:t>
+      </w:r>
+      <w:r>
+        <w:rPr>
+          <w:sz w:val="16"/>
+          <w:szCs w:val="16"/>
+        </w:rPr>
+        <w:t>HIV-testing, linkage and pre-ART retention are perfect, ART adherence is perfect too but patients can dropout of ART care.</w:t>
+      </w:r>
+    </w:p>
+    <w:p>
+      <w:pPr>
+        <w:rPr>
+          <w:sz w:val="16"/>
+          <w:szCs w:val="16"/>
+        </w:rPr>
+      </w:pPr>
+      <w:r>
+        <w:rPr>
+          <w:b/>
+          <w:i/>
+          <w:sz w:val="16"/>
+          <w:szCs w:val="16"/>
+        </w:rPr>
+        <w:t>Normal ART Adherence</w:t>
+      </w:r>
+      <w:r>
+        <w:rPr>
+          <w:i/>
+          <w:sz w:val="16"/>
+          <w:szCs w:val="16"/>
+        </w:rPr>
+        <w:t xml:space="preserve"> – </w:t>
+      </w:r>
+      <w:r>
+        <w:rPr>
+          <w:sz w:val="16"/>
+          <w:szCs w:val="16"/>
+        </w:rPr>
+        <w:t>HIV-testing, linkage, pre-ART and ART retention are perfect but adherence to ART is set to baseline levels.</w:t>
+      </w:r>
+    </w:p>
+    <w:p/>
+    <w:p>
+      <w:r>
+        <w:t xml:space="preserve">I first look </w:t>
+      </w:r>
+      <w:r>
+        <w:t>at impact in terms of DALYs, by subtracting the DALYs that accrue between 2010 and 2030 in the “perfect care” scenario from the DALYs that accrue when I test each of the 5 stages, I arrive at the “additional DALYs that accrue due to imperfect care between 2010 and 2030” for each stage. The results are shown in the black bars on figure 1.</w:t>
+      </w:r>
+      <w:r>
+        <w:t xml:space="preserve"> The longer the bar, the more detrimental the impact a particular stage has on care.</w:t>
+      </w:r>
+      <w:r>
+        <w:t xml:space="preserve"> </w:t>
+      </w:r>
+    </w:p>
+    <w:p/>
+    <w:p>
+      <w:r>
+        <w:t>We instantly see that baseline linkage has little effect on additional DALYs that accrue over 20 years. I think this might be slightly misleading as “perfect HIV-testing” implies that people are seeking care very quickly / all the time. So while linkage rates may be low, people just keep re-appearing and attempting to link to care so the overall impact of a low linkage rate here is reduced (I think).</w:t>
+      </w:r>
+    </w:p>
+    <w:p/>
+    <w:p>
+      <w:r>
+        <w:t>By testing the impact of our interventions on each stage of care, I was able to show how the interventions reduce the amount of additional DALYs that accrue compared to “perfect care”.</w:t>
+      </w:r>
+      <w:r>
+        <w:t xml:space="preserve"> </w:t>
+      </w:r>
+      <w:r>
+        <w:t>We see that the “realistic” scenario for our interventions reduce additional DALYs less than the “best possible” scenario – as we would expect.</w:t>
+      </w:r>
+      <w:r>
+        <w:t xml:space="preserve"> </w:t>
+      </w:r>
+    </w:p>
+    <w:p/>
+    <w:p>
+      <w:r>
+        <w:t>A larger distance between the baseline bar and an intervention is indicative of a larger impact and more DALYs averted.</w:t>
+      </w:r>
+      <w:r>
+        <w:t xml:space="preserve"> We see that by far the intervention averting the most DALYs in a particular stage (while upstream/downstream care is perfect) is the ART Outreach intervention in the “Normal ART Retention” stage.</w:t>
+      </w:r>
+      <w:r>
+        <w:t xml:space="preserve"> With perfect upstream care, the ART Outreach intervention was able to avert </w:t>
+      </w:r>
+      <w:r>
+        <w:t>3</w:t>
+      </w:r>
+      <w:r>
+        <w:t>,</w:t>
+      </w:r>
+      <w:r>
+        <w:t>523</w:t>
+      </w:r>
+      <w:r>
+        <w:t>,</w:t>
+      </w:r>
+      <w:r>
+        <w:t>289</w:t>
+      </w:r>
+      <w:r>
+        <w:t xml:space="preserve"> DALYs (baseline vs. best possible ART Outreach intervention).</w:t>
+      </w:r>
+      <w:r>
+        <w:t xml:space="preserve"> Further indicating </w:t>
+      </w:r>
+      <w:r>
+        <w:t>that in a mature ART-programme with robust pre-ART care, interventions can be focused on downstream events</w:t>
+      </w:r>
+      <w:r>
+        <w:t>.</w:t>
+      </w:r>
+    </w:p>
+    <w:p/>
+    <w:p>
+      <w:pPr>
+        <w:rPr>
+          <w:b/>
+        </w:rPr>
+      </w:pPr>
+      <w:r>
+        <w:rPr>
+          <w:b/>
+        </w:rPr>
+        <w:t>Impact on mortality</w:t>
+      </w:r>
+    </w:p>
+    <w:p>
+      <w:r>
+        <w:t xml:space="preserve">Looking at </w:t>
+      </w:r>
+      <w:r>
+        <w:t xml:space="preserve">the impact of </w:t>
+      </w:r>
+      <w:r>
+        <w:t>these</w:t>
+      </w:r>
+      <w:r>
+        <w:t xml:space="preserve"> scenarios on mortality, inparticular HIV-related deaths between 2010 and 2030.</w:t>
+      </w:r>
+      <w:r>
+        <w:t xml:space="preserve"> </w:t>
+      </w:r>
+      <w:r>
+        <w:t>Looking at the HIV-related mortality in the “perfect care” scenario, we see that HIV-related deaths are very infrequent, 10% of those who die from HIV never initiate ART</w:t>
+      </w:r>
+      <w:r>
+        <w:t xml:space="preserve"> due to people dying </w:t>
+      </w:r>
+      <w:r>
+        <w:t xml:space="preserve">before becoming eligible for care or </w:t>
+      </w:r>
+      <w:r>
+        <w:t>just prior to ART initiation</w:t>
+      </w:r>
+      <w:r>
+        <w:t>.</w:t>
+      </w:r>
       <w:bookmarkStart w:id="0" w:name="_GoBack"/>
       <w:bookmarkEnd w:id="0"/>
-    </w:p>
-    <w:p>
-      <w:pPr>
-        <w:ind w:left="720"/>
-      </w:pPr>
+      <w:r>
+        <w:t xml:space="preserve"> </w:t>
+      </w:r>
     </w:p>
     <w:p>
       <w:r>

</xml_diff>

<commit_message>
nearly there with the draft
</commit_message>
<xml_diff>
--- a/paper/Leaks.docx
+++ b/paper/Leaks.docx
@@ -81,7 +81,21 @@
         <w:rPr>
           <w:i/>
         </w:rPr>
-        <w:t>have an attentuated impact due to upstream / downstream weaknesses in care. For example, we have a powerful ART Outreach intervention that brings back 100% of people lost from care, yet it doesn’t have a huge impact on DALYs averted in the model, this is due to the small proportion of individuals that ever initiate ART due to upstream leaks in care</w:t>
+        <w:t xml:space="preserve">have an </w:t>
+      </w:r>
+      <w:proofErr w:type="spellStart"/>
+      <w:r>
+        <w:rPr>
+          <w:i/>
+        </w:rPr>
+        <w:t>attentuated</w:t>
+      </w:r>
+      <w:proofErr w:type="spellEnd"/>
+      <w:r>
+        <w:rPr>
+          <w:i/>
+        </w:rPr>
+        <w:t xml:space="preserve"> impact due to upstream / downstream weaknesses in care. For example, we have a powerful ART Outreach intervention that brings back 100% of people lost from care, yet it doesn’t have a huge impact on DALYs averted in the model, this is due to the small proportion of individuals that ever initiate ART due to upstream leaks in care</w:t>
       </w:r>
       <w:r>
         <w:rPr>
@@ -232,7 +246,21 @@
         <w:rPr>
           <w:i/>
         </w:rPr>
-        <w:t>Test the impact of our interventions on each “stage” of care on DALYs accrued and mortality. For example, again for testing pre-ART retention: with pre-ART retention parameters at “baseline” levels (care upstream and downtream perfect), test the impact of the pre-ART outreach intervention on reducing DALYs accrued and mortality.</w:t>
+        <w:t xml:space="preserve">Test the impact of our interventions on each “stage” of care on DALYs accrued and mortality. For example, again for testing pre-ART retention: with pre-ART retention parameters at “baseline” levels (care upstream and </w:t>
+      </w:r>
+      <w:proofErr w:type="spellStart"/>
+      <w:r>
+        <w:rPr>
+          <w:i/>
+        </w:rPr>
+        <w:t>downtream</w:t>
+      </w:r>
+      <w:proofErr w:type="spellEnd"/>
+      <w:r>
+        <w:rPr>
+          <w:i/>
+        </w:rPr>
+        <w:t xml:space="preserve"> perfect), test the impact of the pre-ART outreach intervention on reducing DALYs accrued and mortality.</w:t>
       </w:r>
     </w:p>
     <w:p>
@@ -442,7 +470,15 @@
         <w:ind w:left="720"/>
       </w:pPr>
       <w:r>
-        <w:t xml:space="preserve">This scenario was created in an attempt to understand “if HIV care is perfect, no leaks, immediate testing and treatment, whats the cost in terms of DALYs accrued and mortality?” </w:t>
+        <w:t xml:space="preserve">This scenario was created in an attempt to understand “if HIV care is perfect, no leaks, immediate testing and treatment, </w:t>
+      </w:r>
+      <w:proofErr w:type="spellStart"/>
+      <w:r>
+        <w:t>whats</w:t>
+      </w:r>
+      <w:proofErr w:type="spellEnd"/>
+      <w:r>
+        <w:t xml:space="preserve"> the cost in terms of DALYs accrued and mortality?” </w:t>
       </w:r>
     </w:p>
     <w:p>
@@ -774,63 +810,69 @@
         <w:t>these</w:t>
       </w:r>
       <w:r>
-        <w:t xml:space="preserve"> scenarios on mortality, inparticular HIV-related deaths between 2010 and 2030</w:t>
-      </w:r>
-      <w:r>
-        <w:t xml:space="preserve"> (figure 2)</w:t>
-      </w:r>
-      <w:r>
-        <w:t>.</w:t>
+        <w:t xml:space="preserve"> scenarios on mortality, in</w:t>
       </w:r>
       <w:r>
         <w:t xml:space="preserve"> </w:t>
-      </w:r>
-      <w:r>
-        <w:t>Looking at the HIV-related mortality in the “perfect care” scenario, we see that HIV-related deaths are very infrequent, 10% of those who die from HIV never initiate ART</w:t>
-      </w:r>
-      <w:r>
-        <w:t xml:space="preserve">. This is entirely </w:t>
-      </w:r>
-      <w:r>
-        <w:t xml:space="preserve">due to people dying </w:t>
-      </w:r>
-      <w:r>
-        <w:t xml:space="preserve">before becoming eligible for </w:t>
-      </w:r>
-      <w:r>
-        <w:t>treatment (I tested this by allowing everyone to be eligible and this fraction disappeared)</w:t>
-      </w:r>
-      <w:r>
-        <w:t>.</w:t>
-      </w:r>
-      <w:r>
-        <w:t xml:space="preserve"> The remainder of HIV-related deaths then occurs from individuals dying while on ART.</w:t>
-      </w:r>
-      <w:r>
-        <w:t xml:space="preserve"> Quite a few individuals are initiating ART late still (&lt;200)</w:t>
-      </w:r>
-      <w:proofErr w:type="gramStart"/>
-      <w:r>
-        <w:t>,</w:t>
-      </w:r>
-      <w:proofErr w:type="gramEnd"/>
-      <w:r>
-        <w:t xml:space="preserve"> at least initially this is due to eligibility criteria preventing treatment until CD4 &lt;200 prior to 2011.</w:t>
-      </w:r>
-      <w:r>
-        <w:t xml:space="preserve"> Mortality pretty much tells the same story as </w:t>
-      </w:r>
-      <w:r>
-        <w:t xml:space="preserve">figure 1, the largest gains in reducing mortality from a particular stage of care are from the ART Outreach intervention assuming </w:t>
-      </w:r>
-      <w:r>
-        <w:t>upstream / downstream care is perfect</w:t>
-      </w:r>
-      <w:r>
-        <w:t>.</w:t>
       </w:r>
       <w:bookmarkStart w:id="0" w:name="_GoBack"/>
       <w:bookmarkEnd w:id="0"/>
+      <w:r>
+        <w:t>particular HIV-related deaths between 2010 and 2030</w:t>
+      </w:r>
+      <w:r>
+        <w:t xml:space="preserve"> (figure 2)</w:t>
+      </w:r>
+      <w:r>
+        <w:t>.</w:t>
+      </w:r>
+      <w:r>
+        <w:t xml:space="preserve"> </w:t>
+      </w:r>
+      <w:r>
+        <w:t>Looking at the HIV-related mortality in the “perfect care” scenario, we see that HIV-related deaths are very infrequent, 10% of those who die from HIV never initiate ART</w:t>
+      </w:r>
+      <w:r>
+        <w:t xml:space="preserve">. This is entirely </w:t>
+      </w:r>
+      <w:r>
+        <w:t xml:space="preserve">due to people dying </w:t>
+      </w:r>
+      <w:r>
+        <w:t xml:space="preserve">before becoming eligible for </w:t>
+      </w:r>
+      <w:r>
+        <w:t>treatment (I tested this by allowing everyone to be eligible and this fraction disappeared)</w:t>
+      </w:r>
+      <w:r>
+        <w:t>.</w:t>
+      </w:r>
+      <w:r>
+        <w:t xml:space="preserve"> The remainder of HIV-related deaths then occurs from individuals dying while on ART.</w:t>
+      </w:r>
+      <w:r>
+        <w:t xml:space="preserve"> Quite a few individuals are initiating ART late still (&lt;200)</w:t>
+      </w:r>
+      <w:proofErr w:type="gramStart"/>
+      <w:r>
+        <w:t>,</w:t>
+      </w:r>
+      <w:proofErr w:type="gramEnd"/>
+      <w:r>
+        <w:t xml:space="preserve"> at least initially this is due to eligibility criteria preventing treatment until CD4 &lt;200 prior to 2011.</w:t>
+      </w:r>
+      <w:r>
+        <w:t xml:space="preserve"> Mortality pretty much tells the same story as </w:t>
+      </w:r>
+      <w:r>
+        <w:t xml:space="preserve">figure 1, the largest gains in reducing mortality from a particular stage of care are from the ART Outreach intervention assuming </w:t>
+      </w:r>
+      <w:r>
+        <w:t>upstream / downstream care is perfect</w:t>
+      </w:r>
+      <w:r>
+        <w:t>.</w:t>
+      </w:r>
     </w:p>
     <w:p>
       <w:r>
@@ -899,10 +941,7 @@
                         <w:txbxContent>
                           <w:p>
                             <w:r>
-                              <w:t>Figure 2</w:t>
-                            </w:r>
-                            <w:r>
-                              <w:t>.</w:t>
+                              <w:t>Figure 2.</w:t>
                             </w:r>
                           </w:p>
                         </w:txbxContent>

</xml_diff>